<commit_message>
adding a revision to the submission file
</commit_message>
<xml_diff>
--- a/game3/Submission WriteUp Draft Challenge3.docx
+++ b/game3/Submission WriteUp Draft Challenge3.docx
@@ -1247,7 +1247,109 @@
           <w:szCs w:val="18"/>
           <w:rtl w:val="0"/>
         </w:rPr>
-        <w:t xml:space="preserve">(Include graphics of how we would optimize resources dependant on how many sailors given a day (if bonus points were not given)) </w:t>
+        <w:tab/>
+        <w:t xml:space="preserve">So we ask the question: if we did not receive bonus points, how would we optimize how many resources to save for the third day?</w:t>
+      </w:r>
+    </w:p>
+    <w:p>
+      <w:pPr>
+        <w:ind w:left="0" w:firstLine="0"/>
+        <w:rPr>
+          <w:sz w:val="18"/>
+          <w:szCs w:val="18"/>
+        </w:rPr>
+      </w:pPr>
+      <w:r>
+        <w:rPr>
+          <w:sz w:val="18"/>
+          <w:szCs w:val="18"/>
+          <w:rtl w:val="0"/>
+        </w:rPr>
+        <w:tab/>
+        <w:t xml:space="preserve">The following graph takes into account what our final points would be if we saved n number of resources per resource type, and we didn’t take into account bonus points for saving the resources. Each line symbolizes a different number of sailors given on the third day, as we were not given this information. The datasets were randomized for the sailors, giving them a health number in (1, 100), and a health decline number in (0,-99).</w:t>
+      </w:r>
+    </w:p>
+    <w:p>
+      <w:pPr>
+        <w:ind w:firstLine="720"/>
+        <w:rPr>
+          <w:sz w:val="18"/>
+          <w:szCs w:val="18"/>
+        </w:rPr>
+      </w:pPr>
+      <w:r>
+        <w:rPr>
+          <w:rtl w:val="0"/>
+        </w:rPr>
+      </w:r>
+    </w:p>
+    <w:p>
+      <w:pPr>
+        <w:ind w:left="0" w:firstLine="0"/>
+        <w:rPr>
+          <w:sz w:val="18"/>
+          <w:szCs w:val="18"/>
+        </w:rPr>
+      </w:pPr>
+      <w:r>
+        <w:rPr>
+          <w:sz w:val="18"/>
+          <w:szCs w:val="18"/>
+        </w:rPr>
+        <w:drawing>
+          <wp:inline distB="114300" distT="114300" distL="114300" distR="114300">
+            <wp:extent cx="5943600" cy="3670300"/>
+            <wp:effectExtent b="0" l="0" r="0" t="0"/>
+            <wp:docPr descr="Chart" id="1" name="image1.png"/>
+            <a:graphic>
+              <a:graphicData uri="http://schemas.openxmlformats.org/drawingml/2006/picture">
+                <pic:pic>
+                  <pic:nvPicPr>
+                    <pic:cNvPr descr="Chart" id="0" name="image1.png"/>
+                    <pic:cNvPicPr preferRelativeResize="0"/>
+                  </pic:nvPicPr>
+                  <pic:blipFill>
+                    <a:blip r:embed="rId6"/>
+                    <a:srcRect b="0" l="0" r="0" t="0"/>
+                    <a:stretch>
+                      <a:fillRect/>
+                    </a:stretch>
+                  </pic:blipFill>
+                  <pic:spPr>
+                    <a:xfrm>
+                      <a:off x="0" y="0"/>
+                      <a:ext cx="5943600" cy="3670300"/>
+                    </a:xfrm>
+                    <a:prstGeom prst="rect"/>
+                    <a:ln/>
+                  </pic:spPr>
+                </pic:pic>
+              </a:graphicData>
+            </a:graphic>
+          </wp:inline>
+        </w:drawing>
+      </w:r>
+      <w:r>
+        <w:rPr>
+          <w:rtl w:val="0"/>
+        </w:rPr>
+      </w:r>
+    </w:p>
+    <w:p>
+      <w:pPr>
+        <w:ind w:left="0" w:firstLine="0"/>
+        <w:rPr>
+          <w:sz w:val="18"/>
+          <w:szCs w:val="18"/>
+        </w:rPr>
+      </w:pPr>
+      <w:r>
+        <w:rPr>
+          <w:sz w:val="18"/>
+          <w:szCs w:val="18"/>
+          <w:rtl w:val="0"/>
+        </w:rPr>
+        <w:t xml:space="preserve">Some lines, such as 20 and 40, peaked very early which makes sense as we would just be wasting resources if they had been saved to the end. However, these peaks are very minimal and so we should always be reserving as much resources as we can.</w:t>
       </w:r>
     </w:p>
     <w:p>

</xml_diff>